<commit_message>
PDFs impression choix relations
</commit_message>
<xml_diff>
--- a/Perspectives/src/Cartes/Perspectives_Cartes_choix_relations.docx
+++ b/Perspectives/src/Cartes/Perspectives_Cartes_choix_relations.docx
@@ -91,6 +91,8 @@
       <w:pPr>
         <w:jc w:val="both"/>
         <w:rPr>
+          <w:b/>
+          <w:bCs/>
           <w:i/>
           <w:iCs/>
         </w:rPr>
@@ -100,7 +102,16 @@
           <w:i/>
           <w:iCs/>
         </w:rPr>
-        <w:t>Tu vois passer le concert de ton DJ préféré sur un événement Facebook. Ils annoncent l'ouverture de la billetterie en ligne vendredi prochain à 18h00. Arrive le vendredi : est-ce que tu es devant ton ordinateur 20 minutes avant prêt à acheter ton billet, ou bien tu te dis que ce n'est pas nécessaire et que tu l'achèteras le lendemain quand tu auras plus de temps ?</w:t>
+        <w:t xml:space="preserve">Tu vois passer le concert de ton DJ préféré sur un événement Facebook. Ils annoncent l'ouverture de la billetterie en ligne vendredi prochain à 18h00. Arrive le vendredi : </w:t>
+      </w:r>
+      <w:r>
+        <w:rPr>
+          <w:b/>
+          <w:bCs/>
+          <w:i/>
+          <w:iCs/>
+        </w:rPr>
+        <w:t>est-ce que tu es devant ton ordinateur 20 minutes avant prêt à acheter ton billet, ou bien tu te dis que ce n'est pas nécessaire et que tu l'achèteras le lendemain quand tu auras plus de temps ?</w:t>
       </w:r>
     </w:p>
     <w:p>
@@ -127,10 +138,19 @@
         <w:t>20 minutes avant</w:t>
       </w:r>
       <w:r>
-        <w:t xml:space="preserve">, tire un dé ; si </w:t>
-      </w:r>
-      <w:r>
-        <w:t>tu fais 4 ou plus, va page Y, sinon va page Z.</w:t>
+        <w:t xml:space="preserve">, tire un dé ; si tu fais 4 ou plus, va page </w:t>
+      </w:r>
+      <w:r>
+        <w:t>8</w:t>
+      </w:r>
+      <w:r>
+        <w:t xml:space="preserve">, sinon va page </w:t>
+      </w:r>
+      <w:r>
+        <w:t>9</w:t>
+      </w:r>
+      <w:r>
+        <w:t>.</w:t>
       </w:r>
     </w:p>
     <w:p>
@@ -153,10 +173,19 @@
         <w:t>le lendemain</w:t>
       </w:r>
       <w:r>
-        <w:t xml:space="preserve">, tire un dé ; si </w:t>
-      </w:r>
-      <w:r>
-        <w:t>tu fais 6, va page Y, sinon va page Z.</w:t>
+        <w:t xml:space="preserve">, tire un dé ; si tu fais 6, va page </w:t>
+      </w:r>
+      <w:r>
+        <w:t>10</w:t>
+      </w:r>
+      <w:r>
+        <w:t xml:space="preserve">, sinon va page </w:t>
+      </w:r>
+      <w:r>
+        <w:t>11</w:t>
+      </w:r>
+      <w:r>
+        <w:t>.</w:t>
       </w:r>
     </w:p>
     <w:p>
@@ -247,13 +276,15 @@
           <w:b/>
           <w:bCs/>
         </w:rPr>
-        <w:t>Joyeux anniversaire !</w:t>
+        <w:t>Joyeux anniversaire</w:t>
       </w:r>
     </w:p>
     <w:p>
       <w:pPr>
         <w:jc w:val="both"/>
         <w:rPr>
+          <w:b/>
+          <w:bCs/>
           <w:i/>
           <w:iCs/>
         </w:rPr>
@@ -263,35 +294,16 @@
           <w:i/>
           <w:iCs/>
         </w:rPr>
-        <w:t>Tu reçois une notification Facebook sur ton téléphone qui te rappelle qu'aujourd'hui c'est l'anniversaire de ton vieil ami Maxime. Tu repenses au</w:t>
-      </w:r>
-      <w:r>
-        <w:rPr>
+        <w:t xml:space="preserve">Tu reçois une notification Facebook sur ton téléphone qui te rappelle qu'aujourd'hui c'est l'anniversaire de ton vieil ami Maxime. Tu repenses aux bons moments passés avec lui et te dis que c'est dommage que vous vous soyez perdus de vue... </w:t>
+      </w:r>
+      <w:r>
+        <w:rPr>
+          <w:b/>
+          <w:bCs/>
           <w:i/>
           <w:iCs/>
         </w:rPr>
-        <w:t>x</w:t>
-      </w:r>
-      <w:r>
-        <w:rPr>
-          <w:i/>
-          <w:iCs/>
-        </w:rPr>
-        <w:t xml:space="preserve"> bons moments passés avec lui et te dis que c'est dommage que vous vous </w:t>
-      </w:r>
-      <w:r>
-        <w:rPr>
-          <w:i/>
-          <w:iCs/>
-        </w:rPr>
-        <w:t>soyez</w:t>
-      </w:r>
-      <w:r>
-        <w:rPr>
-          <w:i/>
-          <w:iCs/>
-        </w:rPr>
-        <w:t xml:space="preserve"> perdus de vue... Est-ce que tu lui souhaites son anniversaire sur Messenger, ou bien sur son mur ?</w:t>
+        <w:t>Est-ce que tu lui souhaites son anniversaire sur Messenger, ou bien sur son mur ?</w:t>
       </w:r>
     </w:p>
     <w:p>
@@ -314,10 +326,19 @@
         <w:t>Messenger</w:t>
       </w:r>
       <w:r>
-        <w:t xml:space="preserve">, tire un dé ; si </w:t>
-      </w:r>
-      <w:r>
-        <w:t>tu fais 4 ou plus, va page Y, sinon va page Z.</w:t>
+        <w:t xml:space="preserve">, tire un dé ; si tu fais 4 ou plus, va page </w:t>
+      </w:r>
+      <w:r>
+        <w:t>10</w:t>
+      </w:r>
+      <w:r>
+        <w:t xml:space="preserve">, sinon va page </w:t>
+      </w:r>
+      <w:r>
+        <w:t>11</w:t>
+      </w:r>
+      <w:r>
+        <w:t>.</w:t>
       </w:r>
     </w:p>
     <w:p>
@@ -340,10 +361,19 @@
         <w:t>mur Facebook</w:t>
       </w:r>
       <w:r>
-        <w:t xml:space="preserve">, tire un dé ; si </w:t>
-      </w:r>
-      <w:r>
-        <w:t>tu fais 6, va page Y, sinon va page Z.</w:t>
+        <w:t xml:space="preserve">, tire un dé ; si tu fais 6, va page </w:t>
+      </w:r>
+      <w:r>
+        <w:t>8</w:t>
+      </w:r>
+      <w:r>
+        <w:t xml:space="preserve">, sinon va page </w:t>
+      </w:r>
+      <w:r>
+        <w:t>9</w:t>
+      </w:r>
+      <w:r>
+        <w:t>.</w:t>
       </w:r>
     </w:p>
     <w:p>
@@ -441,6 +471,8 @@
       <w:pPr>
         <w:jc w:val="both"/>
         <w:rPr>
+          <w:b/>
+          <w:bCs/>
           <w:i/>
           <w:iCs/>
         </w:rPr>
@@ -450,7 +482,16 @@
           <w:i/>
           <w:iCs/>
         </w:rPr>
-        <w:t>Tu es en cours ou à une réunion au bureau, quand tu reçois une notification te disant que quelqu'un a répondu à ton commentaire sur un forum de débats. Le sujet : "Est-ce que les voitures électriques sont plus écolos ?". Tu avais répondu que non et expliquais pourquoi. Est-ce que tu vas voir la réponse à ta contribution, ou non ?</w:t>
+        <w:t xml:space="preserve">Tu es en cours ou à une réunion au bureau, quand tu reçois une notification te disant que quelqu'un a répondu à ton commentaire sur un forum de débats. Le sujet : "Est-ce que les voitures électriques sont plus écolos ?". Tu avais répondu que non et expliquais pourquoi. </w:t>
+      </w:r>
+      <w:r>
+        <w:rPr>
+          <w:b/>
+          <w:bCs/>
+          <w:i/>
+          <w:iCs/>
+        </w:rPr>
+        <w:t>Est-ce que tu vas voir la réponse à ta contribution, ou non ?</w:t>
       </w:r>
     </w:p>
     <w:p>
@@ -473,10 +514,13 @@
         <w:t>oui</w:t>
       </w:r>
       <w:r>
-        <w:t xml:space="preserve">, tire un dé ; si </w:t>
-      </w:r>
-      <w:r>
-        <w:t>tu fais 4 ou plus, va page Y, sinon va page Z.</w:t>
+        <w:t xml:space="preserve">, tire un dé ; si tu fais 4 ou plus, va page Y, sinon va page </w:t>
+      </w:r>
+      <w:r>
+        <w:t>10</w:t>
+      </w:r>
+      <w:r>
+        <w:t>.</w:t>
       </w:r>
     </w:p>
     <w:p>
@@ -496,10 +540,19 @@
         <w:t>Sinon</w:t>
       </w:r>
       <w:r>
-        <w:t xml:space="preserve">, tire un dé ; si </w:t>
-      </w:r>
-      <w:r>
-        <w:t>tu fais 5 ou plus, va page Y, sinon va page Z.</w:t>
+        <w:t xml:space="preserve">, tire un dé ; si tu fais 5 ou plus, va page </w:t>
+      </w:r>
+      <w:r>
+        <w:t>11</w:t>
+      </w:r>
+      <w:r>
+        <w:t xml:space="preserve">, sinon va page </w:t>
+      </w:r>
+      <w:r>
+        <w:t>8</w:t>
+      </w:r>
+      <w:r>
+        <w:t>.</w:t>
       </w:r>
     </w:p>
     <w:p>
@@ -606,7 +659,16 @@
           <w:i/>
           <w:iCs/>
         </w:rPr>
-        <w:t>Un ami te conseille l'application Tinder. Est-ce que tu l'installes ?</w:t>
+        <w:t xml:space="preserve">Un ami te conseille l'application Tinder. </w:t>
+      </w:r>
+      <w:r>
+        <w:rPr>
+          <w:b/>
+          <w:bCs/>
+          <w:i/>
+          <w:iCs/>
+        </w:rPr>
+        <w:t>Est-ce que tu l'installes ?</w:t>
       </w:r>
     </w:p>
     <w:p>
@@ -629,10 +691,25 @@
         <w:t>oui</w:t>
       </w:r>
       <w:r>
-        <w:t xml:space="preserve">, tire un dé ; si </w:t>
-      </w:r>
-      <w:r>
-        <w:t>tu fais 4 ou plus, va page Y, sinon va page Z.</w:t>
+        <w:t xml:space="preserve">, tire un dé ; si tu fais </w:t>
+      </w:r>
+      <w:r>
+        <w:t>5</w:t>
+      </w:r>
+      <w:r>
+        <w:t xml:space="preserve"> ou plus, va page </w:t>
+      </w:r>
+      <w:r>
+        <w:t>11</w:t>
+      </w:r>
+      <w:r>
+        <w:t xml:space="preserve">, sinon va page </w:t>
+      </w:r>
+      <w:r>
+        <w:t>8</w:t>
+      </w:r>
+      <w:r>
+        <w:t>.</w:t>
       </w:r>
     </w:p>
     <w:p>
@@ -652,10 +729,7 @@
         <w:t>Sinon</w:t>
       </w:r>
       <w:r>
-        <w:t xml:space="preserve">, tire un dé ; si </w:t>
-      </w:r>
-      <w:r>
-        <w:t>tu fais 5 ou plus, va page Y, sinon va page Z.</w:t>
+        <w:t>, va page 12.</w:t>
       </w:r>
     </w:p>
     <w:p>
@@ -753,6 +827,8 @@
       <w:pPr>
         <w:jc w:val="both"/>
         <w:rPr>
+          <w:b/>
+          <w:bCs/>
           <w:i/>
           <w:iCs/>
         </w:rPr>
@@ -762,7 +838,16 @@
           <w:i/>
           <w:iCs/>
         </w:rPr>
-        <w:t>Un ami t'invite sur Facebook à une soirée qu'il organise chez lui. Est-ce que tu y vas ou bien tu restes sur ton PC ?</w:t>
+        <w:t xml:space="preserve">Un ami t'invite sur Facebook à une soirée qu'il organise chez lui. </w:t>
+      </w:r>
+      <w:r>
+        <w:rPr>
+          <w:b/>
+          <w:bCs/>
+          <w:i/>
+          <w:iCs/>
+        </w:rPr>
+        <w:t>Est-ce que tu y vas ou bien tu restes sur ton PC ?</w:t>
       </w:r>
     </w:p>
     <w:p>
@@ -789,10 +874,25 @@
         <w:t>oui</w:t>
       </w:r>
       <w:r>
-        <w:t xml:space="preserve">, tire un dé ; si </w:t>
-      </w:r>
-      <w:r>
-        <w:t>tu fais X ou plus, va page Y, sinon va page Z.</w:t>
+        <w:t xml:space="preserve">, tire un dé ; si tu fais </w:t>
+      </w:r>
+      <w:r>
+        <w:t>5</w:t>
+      </w:r>
+      <w:r>
+        <w:t xml:space="preserve"> ou plus, va page </w:t>
+      </w:r>
+      <w:r>
+        <w:t>12</w:t>
+      </w:r>
+      <w:r>
+        <w:t xml:space="preserve">, sinon va page </w:t>
+      </w:r>
+      <w:r>
+        <w:t>10</w:t>
+      </w:r>
+      <w:r>
+        <w:t>.</w:t>
       </w:r>
     </w:p>
     <w:p>
@@ -816,10 +916,19 @@
         <w:t>Sinon</w:t>
       </w:r>
       <w:r>
-        <w:t xml:space="preserve">, tire un dé ; si tu fais </w:t>
-      </w:r>
-      <w:r>
-        <w:t>5 ou plus, va page Y, sinon va page Z.</w:t>
+        <w:t xml:space="preserve">, tire un dé ; si tu fais 5 ou plus, va page </w:t>
+      </w:r>
+      <w:r>
+        <w:t>11,</w:t>
+      </w:r>
+      <w:r>
+        <w:t xml:space="preserve"> sinon va page </w:t>
+      </w:r>
+      <w:r>
+        <w:t>9</w:t>
+      </w:r>
+      <w:r>
+        <w:t>.</w:t>
       </w:r>
     </w:p>
     <w:p>
@@ -915,7 +1024,6 @@
           </wp:anchor>
         </w:drawing>
       </w:r>
-      <w:proofErr w:type="spellStart"/>
       <w:r>
         <w:rPr>
           <w:b/>
@@ -923,7 +1031,6 @@
         </w:rPr>
         <w:t>Meetup</w:t>
       </w:r>
-      <w:proofErr w:type="spellEnd"/>
     </w:p>
     <w:p>
       <w:pPr>
@@ -938,75 +1045,84 @@
           <w:i/>
           <w:iCs/>
         </w:rPr>
-        <w:t xml:space="preserve">Tu déménages dans une nouvelle ville et tu décides de t'inscrire sur </w:t>
-      </w:r>
-      <w:proofErr w:type="spellStart"/>
-      <w:r>
-        <w:rPr>
+        <w:t xml:space="preserve">Tu déménages dans une nouvelle ville et tu décides de t'inscrire sur Meetup pour rencontrer des gens avec les mêmes centres d'intérêt. </w:t>
+      </w:r>
+      <w:r>
+        <w:rPr>
+          <w:b/>
+          <w:bCs/>
           <w:i/>
           <w:iCs/>
         </w:rPr>
-        <w:t>Meetup</w:t>
-      </w:r>
-      <w:proofErr w:type="spellEnd"/>
-      <w:r>
-        <w:rPr>
+        <w:t xml:space="preserve">Est-ce que tu choisis le groupe </w:t>
+      </w:r>
+      <w:r>
+        <w:rPr>
+          <w:b/>
+          <w:bCs/>
           <w:i/>
           <w:iCs/>
         </w:rPr>
-        <w:t xml:space="preserve"> pour rencontrer des gens avec les mêmes centres d'intérêt. Est-ce que tu choisis le groupe </w:t>
-      </w:r>
-      <w:r>
-        <w:rPr>
+        <w:t>« </w:t>
+      </w:r>
+      <w:r>
+        <w:rPr>
+          <w:b/>
+          <w:bCs/>
           <w:i/>
           <w:iCs/>
         </w:rPr>
-        <w:t>« </w:t>
-      </w:r>
-      <w:r>
-        <w:rPr>
+        <w:t>Parler en public</w:t>
+      </w:r>
+      <w:r>
+        <w:rPr>
+          <w:b/>
+          <w:bCs/>
           <w:i/>
           <w:iCs/>
         </w:rPr>
-        <w:t>Parler en public</w:t>
-      </w:r>
-      <w:r>
-        <w:rPr>
+        <w:t> »</w:t>
+      </w:r>
+      <w:r>
+        <w:rPr>
+          <w:b/>
+          <w:bCs/>
           <w:i/>
           <w:iCs/>
         </w:rPr>
-        <w:t> »</w:t>
-      </w:r>
-      <w:r>
-        <w:rPr>
+        <w:t xml:space="preserve"> ou le groupe </w:t>
+      </w:r>
+      <w:r>
+        <w:rPr>
+          <w:b/>
+          <w:bCs/>
           <w:i/>
           <w:iCs/>
         </w:rPr>
-        <w:t xml:space="preserve"> ou le groupe </w:t>
-      </w:r>
-      <w:r>
-        <w:rPr>
+        <w:t>« </w:t>
+      </w:r>
+      <w:r>
+        <w:rPr>
+          <w:b/>
+          <w:bCs/>
           <w:i/>
           <w:iCs/>
         </w:rPr>
-        <w:t>« </w:t>
-      </w:r>
-      <w:r>
-        <w:rPr>
+        <w:t>Apprendre la photo</w:t>
+      </w:r>
+      <w:r>
+        <w:rPr>
+          <w:b/>
+          <w:bCs/>
           <w:i/>
           <w:iCs/>
         </w:rPr>
-        <w:t>Apprendre la photo</w:t>
-      </w:r>
-      <w:r>
-        <w:rPr>
-          <w:i/>
-          <w:iCs/>
-        </w:rPr>
         <w:t> »</w:t>
       </w:r>
       <w:r>
         <w:rPr>
+          <w:b/>
+          <w:bCs/>
           <w:i/>
           <w:iCs/>
         </w:rPr>
@@ -1053,10 +1169,19 @@
         <w:t> »</w:t>
       </w:r>
       <w:r>
-        <w:t xml:space="preserve">, tire un dé ; si </w:t>
-      </w:r>
-      <w:r>
-        <w:t>tu fais 5 ou plus, va page Y, sinon va page Z.</w:t>
+        <w:t xml:space="preserve">, tire un dé ; si tu fais 5 ou plus, va page </w:t>
+      </w:r>
+      <w:r>
+        <w:t>11</w:t>
+      </w:r>
+      <w:r>
+        <w:t xml:space="preserve">, sinon va page </w:t>
+      </w:r>
+      <w:r>
+        <w:t>8</w:t>
+      </w:r>
+      <w:r>
+        <w:t>.</w:t>
       </w:r>
     </w:p>
     <w:p>
@@ -1109,10 +1234,19 @@
         <w:t> »</w:t>
       </w:r>
       <w:r>
-        <w:t xml:space="preserve">, tire un dé ; si </w:t>
-      </w:r>
-      <w:r>
-        <w:t>tu fais 4 ou plus, va page Y, sinon va page Z.</w:t>
+        <w:t xml:space="preserve">, tire un dé ; si tu fais 4 ou plus, va page </w:t>
+      </w:r>
+      <w:r>
+        <w:t>12</w:t>
+      </w:r>
+      <w:r>
+        <w:t xml:space="preserve">, sinon va page </w:t>
+      </w:r>
+      <w:r>
+        <w:t>10</w:t>
+      </w:r>
+      <w:r>
+        <w:t>.</w:t>
       </w:r>
     </w:p>
     <w:p>
@@ -1219,35 +1353,16 @@
           <w:i/>
           <w:iCs/>
         </w:rPr>
-        <w:t>Tu te sens un peu seul en ce moment et veux te faire de nouveaux amis, mais tu ne sais pas comment t'y prendre. Préfères-tu aller tout seul à une soirée en bar dans l'espoir de rencontrer de nouvelles personnes, ou essaies-tu de rencontrer de nouvelles personnes en lign</w:t>
-      </w:r>
-      <w:r>
-        <w:rPr>
+        <w:t xml:space="preserve">Tu te sens un peu seul en ce moment et veux te faire de nouveaux amis, mais tu ne sais pas comment t'y prendre. </w:t>
+      </w:r>
+      <w:r>
+        <w:rPr>
+          <w:b/>
+          <w:bCs/>
           <w:i/>
           <w:iCs/>
         </w:rPr>
-        <w:t>e</w:t>
-      </w:r>
-      <w:r>
-        <w:rPr>
-          <w:i/>
-          <w:iCs/>
-        </w:rPr>
-        <w:t xml:space="preserve">, par le biais de forums / réseaux sociaux / jeux </w:t>
-      </w:r>
-      <w:r>
-        <w:rPr>
-          <w:i/>
-          <w:iCs/>
-        </w:rPr>
-        <w:t>vidéo</w:t>
-      </w:r>
-      <w:r>
-        <w:rPr>
-          <w:i/>
-          <w:iCs/>
-        </w:rPr>
-        <w:t xml:space="preserve"> ?</w:t>
+        <w:t>Préfères-tu aller tout seul à une soirée en bar dans l'espoir de rencontrer de nouvelles personnes, ou essaies-tu de rencontrer de nouvelles personnes en ligne, par le biais de forums / réseaux sociaux / jeux vidéo ?</w:t>
       </w:r>
     </w:p>
     <w:p>
@@ -1274,10 +1389,21 @@
         <w:t>dans un bar</w:t>
       </w:r>
       <w:r>
-        <w:t xml:space="preserve">, tire un dé ; si </w:t>
-      </w:r>
-      <w:r>
-        <w:t>tu fais 4 ou plus, va page Y, sinon va page Z.</w:t>
+        <w:t xml:space="preserve">, tire un dé ; si tu fais 4 ou plus, va page </w:t>
+      </w:r>
+      <w:r>
+        <w:t>9</w:t>
+      </w:r>
+      <w:bookmarkStart w:id="0" w:name="_GoBack"/>
+      <w:bookmarkEnd w:id="0"/>
+      <w:r>
+        <w:t xml:space="preserve">, sinon va page </w:t>
+      </w:r>
+      <w:r>
+        <w:t>12</w:t>
+      </w:r>
+      <w:r>
+        <w:t>.</w:t>
       </w:r>
     </w:p>
     <w:p>
@@ -1296,7 +1422,6 @@
       <w:r>
         <w:t xml:space="preserve">Si tu décides de tenter les </w:t>
       </w:r>
-      <w:bookmarkStart w:id="0" w:name="_GoBack"/>
       <w:r>
         <w:rPr>
           <w:b/>
@@ -1304,12 +1429,20 @@
         </w:rPr>
         <w:t>rencontres en ligne</w:t>
       </w:r>
-      <w:bookmarkEnd w:id="0"/>
-      <w:r>
-        <w:t xml:space="preserve">, tire un dé ; si </w:t>
-      </w:r>
-      <w:r>
-        <w:t>tu fais 4 ou plus, va page Y, sinon va page Z.</w:t>
+      <w:r>
+        <w:t xml:space="preserve">, tire un dé ; si tu fais 4 ou plus, va page </w:t>
+      </w:r>
+      <w:r>
+        <w:t>10</w:t>
+      </w:r>
+      <w:r>
+        <w:t xml:space="preserve">, sinon va page </w:t>
+      </w:r>
+      <w:r>
+        <w:t>11</w:t>
+      </w:r>
+      <w:r>
+        <w:t>.</w:t>
       </w:r>
     </w:p>
     <w:sectPr>
@@ -3570,7 +3703,7 @@
 </file>
 
 <file path=customXml/itemProps1.xml><?xml version="1.0" encoding="utf-8"?>
-<ds:datastoreItem xmlns:ds="http://schemas.openxmlformats.org/officeDocument/2006/customXml" ds:itemID="{8D67B3AD-AB67-439E-9461-4161E3153DFB}">
+<ds:datastoreItem xmlns:ds="http://schemas.openxmlformats.org/officeDocument/2006/customXml" ds:itemID="{65B2804B-C067-4D3F-AA91-C6BBFA044AA7}">
   <ds:schemaRefs>
     <ds:schemaRef ds:uri="http://schemas.openxmlformats.org/officeDocument/2006/bibliography"/>
   </ds:schemaRefs>

</xml_diff>